<commit_message>
no se que cambie
</commit_message>
<xml_diff>
--- a/Documentación/Estandares/Estandar_Conteo_Softwared.docx
+++ b/Documentación/Estandares/Estandar_Conteo_Softwared.docx
@@ -1,6 +1,6 @@
 
 <file path=word/document.xml><?xml version="1.0" encoding="utf-8"?>
-<w:document xmlns:wpc="http://schemas.microsoft.com/office/word/2010/wordprocessingCanvas" xmlns:mc="http://schemas.openxmlformats.org/markup-compatibility/2006" xmlns:o="urn:schemas-microsoft-com:office:office" xmlns:r="http://schemas.openxmlformats.org/officeDocument/2006/relationships" xmlns:m="http://schemas.openxmlformats.org/officeDocument/2006/math" xmlns:v="urn:schemas-microsoft-com:vml" xmlns:wp14="http://schemas.microsoft.com/office/word/2010/wordprocessingDrawing" xmlns:wp="http://schemas.openxmlformats.org/drawingml/2006/wordprocessingDrawing" xmlns:w10="urn:schemas-microsoft-com:office:word" xmlns:w="http://schemas.openxmlformats.org/wordprocessingml/2006/main" xmlns:w14="http://schemas.microsoft.com/office/word/2010/wordml" xmlns:w15="http://schemas.microsoft.com/office/word/2012/wordml" xmlns:wpg="http://schemas.microsoft.com/office/word/2010/wordprocessingGroup" xmlns:wpi="http://schemas.microsoft.com/office/word/2010/wordprocessingInk" xmlns:wne="http://schemas.microsoft.com/office/word/2006/wordml" xmlns:wps="http://schemas.microsoft.com/office/word/2010/wordprocessingShape" mc:Ignorable="w14 w15 wp14">
+<w:document xmlns:wpc="http://schemas.microsoft.com/office/word/2010/wordprocessingCanvas" xmlns:cx="http://schemas.microsoft.com/office/drawing/2014/chartex" xmlns:cx1="http://schemas.microsoft.com/office/drawing/2015/9/8/chartex" xmlns:mc="http://schemas.openxmlformats.org/markup-compatibility/2006" xmlns:o="urn:schemas-microsoft-com:office:office" xmlns:r="http://schemas.openxmlformats.org/officeDocument/2006/relationships" xmlns:m="http://schemas.openxmlformats.org/officeDocument/2006/math" xmlns:v="urn:schemas-microsoft-com:vml" xmlns:wp14="http://schemas.microsoft.com/office/word/2010/wordprocessingDrawing" xmlns:wp="http://schemas.openxmlformats.org/drawingml/2006/wordprocessingDrawing" xmlns:w10="urn:schemas-microsoft-com:office:word" xmlns:w="http://schemas.openxmlformats.org/wordprocessingml/2006/main" xmlns:w14="http://schemas.microsoft.com/office/word/2010/wordml" xmlns:w15="http://schemas.microsoft.com/office/word/2012/wordml" xmlns:w16se="http://schemas.microsoft.com/office/word/2015/wordml/symex" xmlns:wpg="http://schemas.microsoft.com/office/word/2010/wordprocessingGroup" xmlns:wpi="http://schemas.microsoft.com/office/word/2010/wordprocessingInk" xmlns:wne="http://schemas.microsoft.com/office/word/2006/wordml" xmlns:wps="http://schemas.microsoft.com/office/word/2010/wordprocessingShape" mc:Ignorable="w14 w15 w16se wp14">
   <w:body>
     <w:p>
       <w:pPr>
@@ -243,6 +243,8 @@
               </w:rPr>
               <w:t>JHJJ</w:t>
             </w:r>
+            <w:bookmarkStart w:id="0" w:name="_GoBack"/>
+            <w:bookmarkEnd w:id="0"/>
           </w:p>
         </w:tc>
         <w:tc>
@@ -289,8 +291,6 @@
           <w:lang w:val="es-MX"/>
         </w:rPr>
       </w:pPr>
-      <w:bookmarkStart w:id="0" w:name="_GoBack"/>
-      <w:bookmarkEnd w:id="0"/>
     </w:p>
     <w:tbl>
       <w:tblPr>
@@ -509,14 +509,6 @@
                 <w:lang w:val="es-MX"/>
               </w:rPr>
             </w:pPr>
-            <w:r>
-              <w:rPr>
-                <w:rFonts w:ascii="Arial" w:hAnsi="Arial" w:cs="Arial"/>
-                <w:b/>
-                <w:lang w:val="es-MX"/>
-              </w:rPr>
-              <w:t>Comentarios</w:t>
-            </w:r>
           </w:p>
         </w:tc>
       </w:tr>
@@ -1045,7 +1037,7 @@
 </file>
 
 <file path=word/endnotes.xml><?xml version="1.0" encoding="utf-8"?>
-<w:endnotes xmlns:wpc="http://schemas.microsoft.com/office/word/2010/wordprocessingCanvas" xmlns:mc="http://schemas.openxmlformats.org/markup-compatibility/2006" xmlns:o="urn:schemas-microsoft-com:office:office" xmlns:r="http://schemas.openxmlformats.org/officeDocument/2006/relationships" xmlns:m="http://schemas.openxmlformats.org/officeDocument/2006/math" xmlns:v="urn:schemas-microsoft-com:vml" xmlns:wp14="http://schemas.microsoft.com/office/word/2010/wordprocessingDrawing" xmlns:wp="http://schemas.openxmlformats.org/drawingml/2006/wordprocessingDrawing" xmlns:w10="urn:schemas-microsoft-com:office:word" xmlns:w="http://schemas.openxmlformats.org/wordprocessingml/2006/main" xmlns:w14="http://schemas.microsoft.com/office/word/2010/wordml" xmlns:w15="http://schemas.microsoft.com/office/word/2012/wordml" xmlns:wpg="http://schemas.microsoft.com/office/word/2010/wordprocessingGroup" xmlns:wpi="http://schemas.microsoft.com/office/word/2010/wordprocessingInk" xmlns:wne="http://schemas.microsoft.com/office/word/2006/wordml" xmlns:wps="http://schemas.microsoft.com/office/word/2010/wordprocessingShape" mc:Ignorable="w14 w15 wp14">
+<w:endnotes xmlns:wpc="http://schemas.microsoft.com/office/word/2010/wordprocessingCanvas" xmlns:cx="http://schemas.microsoft.com/office/drawing/2014/chartex" xmlns:cx1="http://schemas.microsoft.com/office/drawing/2015/9/8/chartex" xmlns:mc="http://schemas.openxmlformats.org/markup-compatibility/2006" xmlns:o="urn:schemas-microsoft-com:office:office" xmlns:r="http://schemas.openxmlformats.org/officeDocument/2006/relationships" xmlns:m="http://schemas.openxmlformats.org/officeDocument/2006/math" xmlns:v="urn:schemas-microsoft-com:vml" xmlns:wp14="http://schemas.microsoft.com/office/word/2010/wordprocessingDrawing" xmlns:wp="http://schemas.openxmlformats.org/drawingml/2006/wordprocessingDrawing" xmlns:w10="urn:schemas-microsoft-com:office:word" xmlns:w="http://schemas.openxmlformats.org/wordprocessingml/2006/main" xmlns:w14="http://schemas.microsoft.com/office/word/2010/wordml" xmlns:w15="http://schemas.microsoft.com/office/word/2012/wordml" xmlns:w16se="http://schemas.microsoft.com/office/word/2015/wordml/symex" xmlns:wpg="http://schemas.microsoft.com/office/word/2010/wordprocessingGroup" xmlns:wpi="http://schemas.microsoft.com/office/word/2010/wordprocessingInk" xmlns:wne="http://schemas.microsoft.com/office/word/2006/wordml" xmlns:wps="http://schemas.microsoft.com/office/word/2010/wordprocessingShape" mc:Ignorable="w14 w15 w16se wp14">
   <w:endnote w:type="separator" w:id="-1">
     <w:p>
       <w:r>
@@ -1064,7 +1056,7 @@
 </file>
 
 <file path=word/footer1.xml><?xml version="1.0" encoding="utf-8"?>
-<w:ftr xmlns:wpc="http://schemas.microsoft.com/office/word/2010/wordprocessingCanvas" xmlns:mc="http://schemas.openxmlformats.org/markup-compatibility/2006" xmlns:o="urn:schemas-microsoft-com:office:office" xmlns:r="http://schemas.openxmlformats.org/officeDocument/2006/relationships" xmlns:m="http://schemas.openxmlformats.org/officeDocument/2006/math" xmlns:v="urn:schemas-microsoft-com:vml" xmlns:wp14="http://schemas.microsoft.com/office/word/2010/wordprocessingDrawing" xmlns:wp="http://schemas.openxmlformats.org/drawingml/2006/wordprocessingDrawing" xmlns:w10="urn:schemas-microsoft-com:office:word" xmlns:w="http://schemas.openxmlformats.org/wordprocessingml/2006/main" xmlns:w14="http://schemas.microsoft.com/office/word/2010/wordml" xmlns:w15="http://schemas.microsoft.com/office/word/2012/wordml" xmlns:wpg="http://schemas.microsoft.com/office/word/2010/wordprocessingGroup" xmlns:wpi="http://schemas.microsoft.com/office/word/2010/wordprocessingInk" xmlns:wne="http://schemas.microsoft.com/office/word/2006/wordml" xmlns:wps="http://schemas.microsoft.com/office/word/2010/wordprocessingShape" mc:Ignorable="w14 w15 wp14">
+<w:ftr xmlns:wpc="http://schemas.microsoft.com/office/word/2010/wordprocessingCanvas" xmlns:cx="http://schemas.microsoft.com/office/drawing/2014/chartex" xmlns:cx1="http://schemas.microsoft.com/office/drawing/2015/9/8/chartex" xmlns:mc="http://schemas.openxmlformats.org/markup-compatibility/2006" xmlns:o="urn:schemas-microsoft-com:office:office" xmlns:r="http://schemas.openxmlformats.org/officeDocument/2006/relationships" xmlns:m="http://schemas.openxmlformats.org/officeDocument/2006/math" xmlns:v="urn:schemas-microsoft-com:vml" xmlns:wp14="http://schemas.microsoft.com/office/word/2010/wordprocessingDrawing" xmlns:wp="http://schemas.openxmlformats.org/drawingml/2006/wordprocessingDrawing" xmlns:w10="urn:schemas-microsoft-com:office:word" xmlns:w="http://schemas.openxmlformats.org/wordprocessingml/2006/main" xmlns:w14="http://schemas.microsoft.com/office/word/2010/wordml" xmlns:w15="http://schemas.microsoft.com/office/word/2012/wordml" xmlns:w16se="http://schemas.microsoft.com/office/word/2015/wordml/symex" xmlns:wpg="http://schemas.microsoft.com/office/word/2010/wordprocessingGroup" xmlns:wpi="http://schemas.microsoft.com/office/word/2010/wordprocessingInk" xmlns:wne="http://schemas.microsoft.com/office/word/2006/wordml" xmlns:wps="http://schemas.microsoft.com/office/word/2010/wordprocessingShape" mc:Ignorable="w14 w15 w16se wp14">
   <w:p>
     <w:pPr>
       <w:pStyle w:val="Piedepgina"/>
@@ -1074,7 +1066,7 @@
 </file>
 
 <file path=word/footer2.xml><?xml version="1.0" encoding="utf-8"?>
-<w:ftr xmlns:wpc="http://schemas.microsoft.com/office/word/2010/wordprocessingCanvas" xmlns:mc="http://schemas.openxmlformats.org/markup-compatibility/2006" xmlns:o="urn:schemas-microsoft-com:office:office" xmlns:r="http://schemas.openxmlformats.org/officeDocument/2006/relationships" xmlns:m="http://schemas.openxmlformats.org/officeDocument/2006/math" xmlns:v="urn:schemas-microsoft-com:vml" xmlns:wp14="http://schemas.microsoft.com/office/word/2010/wordprocessingDrawing" xmlns:wp="http://schemas.openxmlformats.org/drawingml/2006/wordprocessingDrawing" xmlns:w10="urn:schemas-microsoft-com:office:word" xmlns:w="http://schemas.openxmlformats.org/wordprocessingml/2006/main" xmlns:w14="http://schemas.microsoft.com/office/word/2010/wordml" xmlns:w15="http://schemas.microsoft.com/office/word/2012/wordml" xmlns:wpg="http://schemas.microsoft.com/office/word/2010/wordprocessingGroup" xmlns:wpi="http://schemas.microsoft.com/office/word/2010/wordprocessingInk" xmlns:wne="http://schemas.microsoft.com/office/word/2006/wordml" xmlns:wps="http://schemas.microsoft.com/office/word/2010/wordprocessingShape" mc:Ignorable="w14 w15 wp14">
+<w:ftr xmlns:wpc="http://schemas.microsoft.com/office/word/2010/wordprocessingCanvas" xmlns:cx="http://schemas.microsoft.com/office/drawing/2014/chartex" xmlns:cx1="http://schemas.microsoft.com/office/drawing/2015/9/8/chartex" xmlns:mc="http://schemas.openxmlformats.org/markup-compatibility/2006" xmlns:o="urn:schemas-microsoft-com:office:office" xmlns:r="http://schemas.openxmlformats.org/officeDocument/2006/relationships" xmlns:m="http://schemas.openxmlformats.org/officeDocument/2006/math" xmlns:v="urn:schemas-microsoft-com:vml" xmlns:wp14="http://schemas.microsoft.com/office/word/2010/wordprocessingDrawing" xmlns:wp="http://schemas.openxmlformats.org/drawingml/2006/wordprocessingDrawing" xmlns:w10="urn:schemas-microsoft-com:office:word" xmlns:w="http://schemas.openxmlformats.org/wordprocessingml/2006/main" xmlns:w14="http://schemas.microsoft.com/office/word/2010/wordml" xmlns:w15="http://schemas.microsoft.com/office/word/2012/wordml" xmlns:w16se="http://schemas.microsoft.com/office/word/2015/wordml/symex" xmlns:wpg="http://schemas.microsoft.com/office/word/2010/wordprocessingGroup" xmlns:wpi="http://schemas.microsoft.com/office/word/2010/wordprocessingInk" xmlns:wne="http://schemas.microsoft.com/office/word/2006/wordml" xmlns:wps="http://schemas.microsoft.com/office/word/2010/wordprocessingShape" mc:Ignorable="w14 w15 w16se wp14">
   <w:p>
     <w:pPr>
       <w:pStyle w:val="Piedepgina"/>
@@ -1084,7 +1076,7 @@
 </file>
 
 <file path=word/footer3.xml><?xml version="1.0" encoding="utf-8"?>
-<w:ftr xmlns:wpc="http://schemas.microsoft.com/office/word/2010/wordprocessingCanvas" xmlns:mc="http://schemas.openxmlformats.org/markup-compatibility/2006" xmlns:o="urn:schemas-microsoft-com:office:office" xmlns:r="http://schemas.openxmlformats.org/officeDocument/2006/relationships" xmlns:m="http://schemas.openxmlformats.org/officeDocument/2006/math" xmlns:v="urn:schemas-microsoft-com:vml" xmlns:wp14="http://schemas.microsoft.com/office/word/2010/wordprocessingDrawing" xmlns:wp="http://schemas.openxmlformats.org/drawingml/2006/wordprocessingDrawing" xmlns:w10="urn:schemas-microsoft-com:office:word" xmlns:w="http://schemas.openxmlformats.org/wordprocessingml/2006/main" xmlns:w14="http://schemas.microsoft.com/office/word/2010/wordml" xmlns:w15="http://schemas.microsoft.com/office/word/2012/wordml" xmlns:wpg="http://schemas.microsoft.com/office/word/2010/wordprocessingGroup" xmlns:wpi="http://schemas.microsoft.com/office/word/2010/wordprocessingInk" xmlns:wne="http://schemas.microsoft.com/office/word/2006/wordml" xmlns:wps="http://schemas.microsoft.com/office/word/2010/wordprocessingShape" mc:Ignorable="w14 w15 wp14">
+<w:ftr xmlns:wpc="http://schemas.microsoft.com/office/word/2010/wordprocessingCanvas" xmlns:cx="http://schemas.microsoft.com/office/drawing/2014/chartex" xmlns:cx1="http://schemas.microsoft.com/office/drawing/2015/9/8/chartex" xmlns:mc="http://schemas.openxmlformats.org/markup-compatibility/2006" xmlns:o="urn:schemas-microsoft-com:office:office" xmlns:r="http://schemas.openxmlformats.org/officeDocument/2006/relationships" xmlns:m="http://schemas.openxmlformats.org/officeDocument/2006/math" xmlns:v="urn:schemas-microsoft-com:vml" xmlns:wp14="http://schemas.microsoft.com/office/word/2010/wordprocessingDrawing" xmlns:wp="http://schemas.openxmlformats.org/drawingml/2006/wordprocessingDrawing" xmlns:w10="urn:schemas-microsoft-com:office:word" xmlns:w="http://schemas.openxmlformats.org/wordprocessingml/2006/main" xmlns:w14="http://schemas.microsoft.com/office/word/2010/wordml" xmlns:w15="http://schemas.microsoft.com/office/word/2012/wordml" xmlns:w16se="http://schemas.microsoft.com/office/word/2015/wordml/symex" xmlns:wpg="http://schemas.microsoft.com/office/word/2010/wordprocessingGroup" xmlns:wpi="http://schemas.microsoft.com/office/word/2010/wordprocessingInk" xmlns:wne="http://schemas.microsoft.com/office/word/2006/wordml" xmlns:wps="http://schemas.microsoft.com/office/word/2010/wordprocessingShape" mc:Ignorable="w14 w15 w16se wp14">
   <w:p>
     <w:pPr>
       <w:pStyle w:val="Piedepgina"/>
@@ -1094,7 +1086,7 @@
 </file>
 
 <file path=word/footnotes.xml><?xml version="1.0" encoding="utf-8"?>
-<w:footnotes xmlns:wpc="http://schemas.microsoft.com/office/word/2010/wordprocessingCanvas" xmlns:mc="http://schemas.openxmlformats.org/markup-compatibility/2006" xmlns:o="urn:schemas-microsoft-com:office:office" xmlns:r="http://schemas.openxmlformats.org/officeDocument/2006/relationships" xmlns:m="http://schemas.openxmlformats.org/officeDocument/2006/math" xmlns:v="urn:schemas-microsoft-com:vml" xmlns:wp14="http://schemas.microsoft.com/office/word/2010/wordprocessingDrawing" xmlns:wp="http://schemas.openxmlformats.org/drawingml/2006/wordprocessingDrawing" xmlns:w10="urn:schemas-microsoft-com:office:word" xmlns:w="http://schemas.openxmlformats.org/wordprocessingml/2006/main" xmlns:w14="http://schemas.microsoft.com/office/word/2010/wordml" xmlns:w15="http://schemas.microsoft.com/office/word/2012/wordml" xmlns:wpg="http://schemas.microsoft.com/office/word/2010/wordprocessingGroup" xmlns:wpi="http://schemas.microsoft.com/office/word/2010/wordprocessingInk" xmlns:wne="http://schemas.microsoft.com/office/word/2006/wordml" xmlns:wps="http://schemas.microsoft.com/office/word/2010/wordprocessingShape" mc:Ignorable="w14 w15 wp14">
+<w:footnotes xmlns:wpc="http://schemas.microsoft.com/office/word/2010/wordprocessingCanvas" xmlns:cx="http://schemas.microsoft.com/office/drawing/2014/chartex" xmlns:cx1="http://schemas.microsoft.com/office/drawing/2015/9/8/chartex" xmlns:mc="http://schemas.openxmlformats.org/markup-compatibility/2006" xmlns:o="urn:schemas-microsoft-com:office:office" xmlns:r="http://schemas.openxmlformats.org/officeDocument/2006/relationships" xmlns:m="http://schemas.openxmlformats.org/officeDocument/2006/math" xmlns:v="urn:schemas-microsoft-com:vml" xmlns:wp14="http://schemas.microsoft.com/office/word/2010/wordprocessingDrawing" xmlns:wp="http://schemas.openxmlformats.org/drawingml/2006/wordprocessingDrawing" xmlns:w10="urn:schemas-microsoft-com:office:word" xmlns:w="http://schemas.openxmlformats.org/wordprocessingml/2006/main" xmlns:w14="http://schemas.microsoft.com/office/word/2010/wordml" xmlns:w15="http://schemas.microsoft.com/office/word/2012/wordml" xmlns:w16se="http://schemas.microsoft.com/office/word/2015/wordml/symex" xmlns:wpg="http://schemas.microsoft.com/office/word/2010/wordprocessingGroup" xmlns:wpi="http://schemas.microsoft.com/office/word/2010/wordprocessingInk" xmlns:wne="http://schemas.microsoft.com/office/word/2006/wordml" xmlns:wps="http://schemas.microsoft.com/office/word/2010/wordprocessingShape" mc:Ignorable="w14 w15 w16se wp14">
   <w:footnote w:type="separator" w:id="-1">
     <w:p>
       <w:r>
@@ -1113,7 +1105,7 @@
 </file>
 
 <file path=word/header1.xml><?xml version="1.0" encoding="utf-8"?>
-<w:hdr xmlns:wpc="http://schemas.microsoft.com/office/word/2010/wordprocessingCanvas" xmlns:mc="http://schemas.openxmlformats.org/markup-compatibility/2006" xmlns:o="urn:schemas-microsoft-com:office:office" xmlns:r="http://schemas.openxmlformats.org/officeDocument/2006/relationships" xmlns:m="http://schemas.openxmlformats.org/officeDocument/2006/math" xmlns:v="urn:schemas-microsoft-com:vml" xmlns:wp14="http://schemas.microsoft.com/office/word/2010/wordprocessingDrawing" xmlns:wp="http://schemas.openxmlformats.org/drawingml/2006/wordprocessingDrawing" xmlns:w10="urn:schemas-microsoft-com:office:word" xmlns:w="http://schemas.openxmlformats.org/wordprocessingml/2006/main" xmlns:w14="http://schemas.microsoft.com/office/word/2010/wordml" xmlns:w15="http://schemas.microsoft.com/office/word/2012/wordml" xmlns:wpg="http://schemas.microsoft.com/office/word/2010/wordprocessingGroup" xmlns:wpi="http://schemas.microsoft.com/office/word/2010/wordprocessingInk" xmlns:wne="http://schemas.microsoft.com/office/word/2006/wordml" xmlns:wps="http://schemas.microsoft.com/office/word/2010/wordprocessingShape" mc:Ignorable="w14 w15 wp14">
+<w:hdr xmlns:wpc="http://schemas.microsoft.com/office/word/2010/wordprocessingCanvas" xmlns:cx="http://schemas.microsoft.com/office/drawing/2014/chartex" xmlns:cx1="http://schemas.microsoft.com/office/drawing/2015/9/8/chartex" xmlns:mc="http://schemas.openxmlformats.org/markup-compatibility/2006" xmlns:o="urn:schemas-microsoft-com:office:office" xmlns:r="http://schemas.openxmlformats.org/officeDocument/2006/relationships" xmlns:m="http://schemas.openxmlformats.org/officeDocument/2006/math" xmlns:v="urn:schemas-microsoft-com:vml" xmlns:wp14="http://schemas.microsoft.com/office/word/2010/wordprocessingDrawing" xmlns:wp="http://schemas.openxmlformats.org/drawingml/2006/wordprocessingDrawing" xmlns:w10="urn:schemas-microsoft-com:office:word" xmlns:w="http://schemas.openxmlformats.org/wordprocessingml/2006/main" xmlns:w14="http://schemas.microsoft.com/office/word/2010/wordml" xmlns:w15="http://schemas.microsoft.com/office/word/2012/wordml" xmlns:w16se="http://schemas.microsoft.com/office/word/2015/wordml/symex" xmlns:wpg="http://schemas.microsoft.com/office/word/2010/wordprocessingGroup" xmlns:wpi="http://schemas.microsoft.com/office/word/2010/wordprocessingInk" xmlns:wne="http://schemas.microsoft.com/office/word/2006/wordml" xmlns:wps="http://schemas.microsoft.com/office/word/2010/wordprocessingShape" mc:Ignorable="w14 w15 w16se wp14">
   <w:p>
     <w:pPr>
       <w:pStyle w:val="Encabezado"/>
@@ -1153,7 +1145,7 @@
 </file>
 
 <file path=word/header2.xml><?xml version="1.0" encoding="utf-8"?>
-<w:hdr xmlns:wpc="http://schemas.microsoft.com/office/word/2010/wordprocessingCanvas" xmlns:mc="http://schemas.openxmlformats.org/markup-compatibility/2006" xmlns:o="urn:schemas-microsoft-com:office:office" xmlns:r="http://schemas.openxmlformats.org/officeDocument/2006/relationships" xmlns:m="http://schemas.openxmlformats.org/officeDocument/2006/math" xmlns:v="urn:schemas-microsoft-com:vml" xmlns:wp14="http://schemas.microsoft.com/office/word/2010/wordprocessingDrawing" xmlns:wp="http://schemas.openxmlformats.org/drawingml/2006/wordprocessingDrawing" xmlns:w10="urn:schemas-microsoft-com:office:word" xmlns:w="http://schemas.openxmlformats.org/wordprocessingml/2006/main" xmlns:w14="http://schemas.microsoft.com/office/word/2010/wordml" xmlns:w15="http://schemas.microsoft.com/office/word/2012/wordml" xmlns:wpg="http://schemas.microsoft.com/office/word/2010/wordprocessingGroup" xmlns:wpi="http://schemas.microsoft.com/office/word/2010/wordprocessingInk" xmlns:wne="http://schemas.microsoft.com/office/word/2006/wordml" xmlns:wps="http://schemas.microsoft.com/office/word/2010/wordprocessingShape" mc:Ignorable="w14 w15 wp14">
+<w:hdr xmlns:wpc="http://schemas.microsoft.com/office/word/2010/wordprocessingCanvas" xmlns:cx="http://schemas.microsoft.com/office/drawing/2014/chartex" xmlns:cx1="http://schemas.microsoft.com/office/drawing/2015/9/8/chartex" xmlns:mc="http://schemas.openxmlformats.org/markup-compatibility/2006" xmlns:o="urn:schemas-microsoft-com:office:office" xmlns:r="http://schemas.openxmlformats.org/officeDocument/2006/relationships" xmlns:m="http://schemas.openxmlformats.org/officeDocument/2006/math" xmlns:v="urn:schemas-microsoft-com:vml" xmlns:wp14="http://schemas.microsoft.com/office/word/2010/wordprocessingDrawing" xmlns:wp="http://schemas.openxmlformats.org/drawingml/2006/wordprocessingDrawing" xmlns:w10="urn:schemas-microsoft-com:office:word" xmlns:w="http://schemas.openxmlformats.org/wordprocessingml/2006/main" xmlns:w14="http://schemas.microsoft.com/office/word/2010/wordml" xmlns:w15="http://schemas.microsoft.com/office/word/2012/wordml" xmlns:w16se="http://schemas.microsoft.com/office/word/2015/wordml/symex" xmlns:wpg="http://schemas.microsoft.com/office/word/2010/wordprocessingGroup" xmlns:wpi="http://schemas.microsoft.com/office/word/2010/wordprocessingInk" xmlns:wne="http://schemas.microsoft.com/office/word/2006/wordml" xmlns:wps="http://schemas.microsoft.com/office/word/2010/wordprocessingShape" mc:Ignorable="w14 w15 w16se wp14">
   <w:p>
     <w:pPr>
       <w:pStyle w:val="Encabezado"/>
@@ -1191,6 +1183,7 @@
     <w:r>
       <w:rPr>
         <w:noProof/>
+        <w:lang w:val="es-MX" w:eastAsia="es-MX"/>
       </w:rPr>
       <w:drawing>
         <wp:anchor distT="0" distB="0" distL="114300" distR="114300" simplePos="0" relativeHeight="251658240" behindDoc="0" locked="0" layoutInCell="1" allowOverlap="1" wp14:anchorId="15737DD0">
@@ -1247,7 +1240,7 @@
 </file>
 
 <file path=word/header3.xml><?xml version="1.0" encoding="utf-8"?>
-<w:hdr xmlns:wpc="http://schemas.microsoft.com/office/word/2010/wordprocessingCanvas" xmlns:mc="http://schemas.openxmlformats.org/markup-compatibility/2006" xmlns:o="urn:schemas-microsoft-com:office:office" xmlns:r="http://schemas.openxmlformats.org/officeDocument/2006/relationships" xmlns:m="http://schemas.openxmlformats.org/officeDocument/2006/math" xmlns:v="urn:schemas-microsoft-com:vml" xmlns:wp14="http://schemas.microsoft.com/office/word/2010/wordprocessingDrawing" xmlns:wp="http://schemas.openxmlformats.org/drawingml/2006/wordprocessingDrawing" xmlns:w10="urn:schemas-microsoft-com:office:word" xmlns:w="http://schemas.openxmlformats.org/wordprocessingml/2006/main" xmlns:w14="http://schemas.microsoft.com/office/word/2010/wordml" xmlns:w15="http://schemas.microsoft.com/office/word/2012/wordml" xmlns:wpg="http://schemas.microsoft.com/office/word/2010/wordprocessingGroup" xmlns:wpi="http://schemas.microsoft.com/office/word/2010/wordprocessingInk" xmlns:wne="http://schemas.microsoft.com/office/word/2006/wordml" xmlns:wps="http://schemas.microsoft.com/office/word/2010/wordprocessingShape" mc:Ignorable="w14 w15 wp14">
+<w:hdr xmlns:wpc="http://schemas.microsoft.com/office/word/2010/wordprocessingCanvas" xmlns:cx="http://schemas.microsoft.com/office/drawing/2014/chartex" xmlns:cx1="http://schemas.microsoft.com/office/drawing/2015/9/8/chartex" xmlns:mc="http://schemas.openxmlformats.org/markup-compatibility/2006" xmlns:o="urn:schemas-microsoft-com:office:office" xmlns:r="http://schemas.openxmlformats.org/officeDocument/2006/relationships" xmlns:m="http://schemas.openxmlformats.org/officeDocument/2006/math" xmlns:v="urn:schemas-microsoft-com:vml" xmlns:wp14="http://schemas.microsoft.com/office/word/2010/wordprocessingDrawing" xmlns:wp="http://schemas.openxmlformats.org/drawingml/2006/wordprocessingDrawing" xmlns:w10="urn:schemas-microsoft-com:office:word" xmlns:w="http://schemas.openxmlformats.org/wordprocessingml/2006/main" xmlns:w14="http://schemas.microsoft.com/office/word/2010/wordml" xmlns:w15="http://schemas.microsoft.com/office/word/2012/wordml" xmlns:w16se="http://schemas.microsoft.com/office/word/2015/wordml/symex" xmlns:wpg="http://schemas.microsoft.com/office/word/2010/wordprocessingGroup" xmlns:wpi="http://schemas.microsoft.com/office/word/2010/wordprocessingInk" xmlns:wne="http://schemas.microsoft.com/office/word/2006/wordml" xmlns:wps="http://schemas.microsoft.com/office/word/2010/wordprocessingShape" mc:Ignorable="w14 w15 w16se wp14">
   <w:p>
     <w:pPr>
       <w:pStyle w:val="Encabezado"/>
@@ -1287,7 +1280,7 @@
 </file>
 
 <file path=word/styles.xml><?xml version="1.0" encoding="utf-8"?>
-<w:styles xmlns:mc="http://schemas.openxmlformats.org/markup-compatibility/2006" xmlns:r="http://schemas.openxmlformats.org/officeDocument/2006/relationships" xmlns:w="http://schemas.openxmlformats.org/wordprocessingml/2006/main" xmlns:w14="http://schemas.microsoft.com/office/word/2010/wordml" xmlns:w15="http://schemas.microsoft.com/office/word/2012/wordml" mc:Ignorable="w14 w15">
+<w:styles xmlns:mc="http://schemas.openxmlformats.org/markup-compatibility/2006" xmlns:r="http://schemas.openxmlformats.org/officeDocument/2006/relationships" xmlns:w="http://schemas.openxmlformats.org/wordprocessingml/2006/main" xmlns:w14="http://schemas.microsoft.com/office/word/2010/wordml" xmlns:w15="http://schemas.microsoft.com/office/word/2012/wordml" xmlns:w16se="http://schemas.microsoft.com/office/word/2015/wordml/symex" mc:Ignorable="w14 w15 w16se">
   <w:docDefaults>
     <w:rPrDefault>
       <w:rPr>
@@ -2399,7 +2392,7 @@
 </file>
 
 <file path=customXml/itemProps1.xml><?xml version="1.0" encoding="utf-8"?>
-<ds:datastoreItem xmlns:ds="http://schemas.openxmlformats.org/officeDocument/2006/customXml" ds:itemID="{CBC00BE1-E1B5-4253-8CFA-8820DA93371C}">
+<ds:datastoreItem xmlns:ds="http://schemas.openxmlformats.org/officeDocument/2006/customXml" ds:itemID="{C3CA2397-3684-4CAF-8720-5D0C17E7B6E0}">
   <ds:schemaRefs>
     <ds:schemaRef ds:uri="http://schemas.openxmlformats.org/officeDocument/2006/bibliography"/>
   </ds:schemaRefs>

</xml_diff>